<commit_message>
Part 5 commit 1
</commit_message>
<xml_diff>
--- a/products/manuscript/supplement/Supplementary-Material.docx
+++ b/products/manuscript/supplement/Supplementary-Material.docx
@@ -28,7 +28,7 @@
       </w:r>
     </w:p>
     <w:bookmarkEnd w:id="20"/>
-    <w:bookmarkStart w:id="39" w:name="additional-results"/>
+    <w:bookmarkStart w:id="44" w:name="additional-results"/>
     <w:p>
       <w:pPr>
         <w:pStyle w:val="Heading1"/>
@@ -1263,22 +1263,120 @@
       </w:r>
     </w:p>
     <w:bookmarkEnd w:id="38"/>
-    <w:bookmarkEnd w:id="39"/>
-    <w:bookmarkStart w:id="40" w:name="discussion"/>
+    <w:bookmarkStart w:id="43" w:name="full-analysis"/>
     <w:p>
       <w:pPr>
-        <w:pStyle w:val="Heading1"/>
+        <w:pStyle w:val="Heading2"/>
       </w:pPr>
       <w:r>
-        <w:t xml:space="preserve">3. Discussion</w:t>
+        <w:t xml:space="preserve">2.3 Full analysis</w:t>
       </w:r>
     </w:p>
     <w:p>
+      <w:pPr>
+        <w:pStyle w:val="FirstParagraph"/>
+      </w:pPr>
+      <w:hyperlink w:anchor="fig-cv_accuracy_distribution_panel">
+        <w:r>
+          <w:rPr>
+            <w:rStyle w:val="Hyperlink"/>
+          </w:rPr>
+          <w:t xml:space="preserve">Figure 4</w:t>
+        </w:r>
+      </w:hyperlink>
+      <w:r>
+        <w:t xml:space="preserve"> </w:t>
+      </w:r>
+      <w:r>
+        <w:t xml:space="preserve">shows CV accuracy distribution for different models.</w:t>
+      </w:r>
+    </w:p>
+    <w:tbl>
+      <w:tblPr>
+        <w:tblStyle w:val="Table"/>
+        <w:tblW w:type="pct" w:w="5000"/>
+        <w:tblLayout w:type="fixed"/>
+        <w:tblLook w:firstRow="0" w:lastRow="0" w:firstColumn="0" w:lastColumn="0" w:noHBand="0" w:noVBand="0" w:val="0000"/>
+      </w:tblPr>
+      <w:tblGrid>
+        <w:gridCol w:w="7920"/>
+      </w:tblGrid>
+      <w:tr>
+        <w:tc>
+          <w:tcPr/>
+          <w:bookmarkStart w:id="42" w:name="fig-cv_accuracy_distribution_panel"/>
+          <w:p>
+            <w:pPr>
+              <w:pStyle w:val="Compact"/>
+              <w:jc w:val="center"/>
+            </w:pPr>
+            <w:r>
+              <w:drawing>
+                <wp:inline>
+                  <wp:extent cx="5334000" cy="1778000"/>
+                  <wp:effectExtent b="0" l="0" r="0" t="0"/>
+                  <wp:docPr descr="" title="" id="40" name="Picture"/>
+                  <a:graphic>
+                    <a:graphicData uri="http://schemas.openxmlformats.org/drawingml/2006/picture">
+                      <pic:pic>
+                        <pic:nvPicPr>
+                          <pic:cNvPr descr="../../../results/figures/cv_accuracy_distribution_panel.png" id="41" name="Picture"/>
+                          <pic:cNvPicPr>
+                            <a:picLocks noChangeArrowheads="1" noChangeAspect="1"/>
+                          </pic:cNvPicPr>
+                        </pic:nvPicPr>
+                        <pic:blipFill>
+                          <a:blip r:embed="rId39"/>
+                          <a:stretch>
+                            <a:fillRect/>
+                          </a:stretch>
+                        </pic:blipFill>
+                        <pic:spPr bwMode="auto">
+                          <a:xfrm>
+                            <a:off x="0" y="0"/>
+                            <a:ext cx="5334000" cy="1778000"/>
+                          </a:xfrm>
+                          <a:prstGeom prst="rect">
+                            <a:avLst/>
+                          </a:prstGeom>
+                          <a:noFill/>
+                          <a:ln w="9525">
+                            <a:noFill/>
+                            <a:headEnd/>
+                            <a:tailEnd/>
+                          </a:ln>
+                        </pic:spPr>
+                      </pic:pic>
+                    </a:graphicData>
+                  </a:graphic>
+                </wp:inline>
+              </w:drawing>
+            </w:r>
+          </w:p>
+          <w:p>
+            <w:pPr>
+              <w:jc w:val="center"/>
+            </w:pPr>
+            <w:pPr>
+              <w:jc w:val="start"/>
+              <w:spacing w:before="200"/>
+              <w:pStyle w:val="ImageCaption"/>
+            </w:pPr>
+            <w:r>
+              <w:t xml:space="preserve">Figure 4: CV accuracy distribution for different models.</w:t>
+            </w:r>
+          </w:p>
+          <w:bookmarkEnd w:id="42"/>
+        </w:tc>
+      </w:tr>
+    </w:tbl>
+    <w:p>
       <w:r>
         <w:br w:type="page"/>
       </w:r>
     </w:p>
-    <w:bookmarkEnd w:id="40"/>
+    <w:bookmarkEnd w:id="43"/>
+    <w:bookmarkEnd w:id="44"/>
     <w:sectPr/>
   </w:body>
 </w:document>

</xml_diff>